<commit_message>
Adicionei a introdução a Trie(árvore digital) e uma estrutura básica para a mesma.
</commit_message>
<xml_diff>
--- a/Referências Bibliográficas.docx
+++ b/Referências Bibliográficas.docx
@@ -874,7 +874,7 @@
     <w:p>
       <w:r>
         <w:pict w14:anchorId="560B8A26">
-          <v:rect id="_x0000_i1055" style="width:0;height:1.5pt" o:hralign="center" o:hrstd="t" o:hr="t" fillcolor="#a0a0a0" stroked="f"/>
+          <v:rect id="_x0000_i1025" style="width:0;height:1.5pt" o:hralign="center" o:hrstd="t" o:hr="t" fillcolor="#a0a0a0" stroked="f"/>
         </w:pict>
       </w:r>
     </w:p>
@@ -1420,7 +1420,7 @@
     <w:p>
       <w:r>
         <w:pict w14:anchorId="13BFB118">
-          <v:rect id="_x0000_i1056" style="width:0;height:1.5pt" o:hralign="center" o:hrstd="t" o:hr="t" fillcolor="#a0a0a0" stroked="f"/>
+          <v:rect id="_x0000_i1026" style="width:0;height:1.5pt" o:hralign="center" o:hrstd="t" o:hr="t" fillcolor="#a0a0a0" stroked="f"/>
         </w:pict>
       </w:r>
     </w:p>
@@ -1600,7 +1600,7 @@
     <w:p>
       <w:r>
         <w:pict w14:anchorId="3BF99EAA">
-          <v:rect id="_x0000_i1057" style="width:0;height:1.5pt" o:hralign="center" o:hrstd="t" o:hr="t" fillcolor="#a0a0a0" stroked="f"/>
+          <v:rect id="_x0000_i1027" style="width:0;height:1.5pt" o:hralign="center" o:hrstd="t" o:hr="t" fillcolor="#a0a0a0" stroked="f"/>
         </w:pict>
       </w:r>
     </w:p>
@@ -1756,7 +1756,7 @@
     <w:p>
       <w:r>
         <w:pict w14:anchorId="7248BB64">
-          <v:rect id="_x0000_i1058" style="width:0;height:1.5pt" o:hralign="center" o:hrstd="t" o:hr="t" fillcolor="#a0a0a0" stroked="f"/>
+          <v:rect id="_x0000_i1028" style="width:0;height:1.5pt" o:hralign="center" o:hrstd="t" o:hr="t" fillcolor="#a0a0a0" stroked="f"/>
         </w:pict>
       </w:r>
     </w:p>
@@ -1980,7 +1980,7 @@
     <w:p>
       <w:r>
         <w:pict w14:anchorId="6B49F126">
-          <v:rect id="_x0000_i1059" style="width:0;height:1.5pt" o:hralign="center" o:hrstd="t" o:hr="t" fillcolor="#a0a0a0" stroked="f"/>
+          <v:rect id="_x0000_i1029" style="width:0;height:1.5pt" o:hralign="center" o:hrstd="t" o:hr="t" fillcolor="#a0a0a0" stroked="f"/>
         </w:pict>
       </w:r>
     </w:p>
@@ -2193,6 +2193,519 @@
         <w:t>.</w:t>
       </w:r>
     </w:p>
+    <w:p/>
+    <w:p>
+      <w:r>
+        <w:t>Árvores Binárias</w:t>
+      </w:r>
+    </w:p>
+    <w:p>
+      <w:r>
+        <w:t>Introdução</w:t>
+      </w:r>
+    </w:p>
+    <w:p>
+      <w:r>
+        <w:rPr>
+          <w:rFonts w:hint="cs"/>
+        </w:rPr>
+        <w:t>Á</w:t>
+      </w:r>
+      <w:r>
+        <w:t xml:space="preserve">rvore digital, também conhecida </w:t>
+      </w:r>
+      <w:proofErr w:type="gramStart"/>
+      <w:r>
+        <w:t>como Trie</w:t>
+      </w:r>
+      <w:proofErr w:type="gramEnd"/>
+      <w:r>
+        <w:t xml:space="preserve">, é uma estrutura de dados do tipo árvore ordenada. Essa estrutura é especialmente útil para armazenar e buscar palavras, permitindo </w:t>
+      </w:r>
+      <w:r>
+        <w:t>operações</w:t>
+      </w:r>
+      <w:r>
+        <w:t xml:space="preserve"> rápidas de inserção, busca e exclusão</w:t>
+      </w:r>
+      <w:r>
+        <w:t xml:space="preserve">. </w:t>
+      </w:r>
+      <w:r>
+        <w:br/>
+        <w:t xml:space="preserve"> A árvore é formada por nodos que </w:t>
+      </w:r>
+      <w:r>
+        <w:t>contêm</w:t>
+      </w:r>
+      <w:r>
+        <w:t xml:space="preserve"> os caracteres componentes de uma cadeia, ficando armazenado nas folhas as informações sobre a cadeia. Um nodo da arvore é formado por um vetor no qual cada elemento é formado por três </w:t>
+      </w:r>
+      <w:r>
+        <w:t>campos: campo</w:t>
+      </w:r>
+      <w:r>
+        <w:t xml:space="preserve"> que </w:t>
+      </w:r>
+      <w:r>
+        <w:t>contém</w:t>
+      </w:r>
+      <w:r>
+        <w:t xml:space="preserve"> o caractere </w:t>
+      </w:r>
+      <w:r>
+        <w:t>representado</w:t>
+      </w:r>
+      <w:r>
+        <w:t xml:space="preserve"> pelo nodo; campo que indica o sucessor desse </w:t>
+      </w:r>
+      <w:r>
+        <w:t>nodo (</w:t>
+      </w:r>
+      <w:r>
+        <w:t xml:space="preserve">apontando para um nodo contendo o caractere que o sucede dentro da cadeia); campo que aponta para um registro associado a </w:t>
+      </w:r>
+      <w:r>
+        <w:t>cadeia (</w:t>
+      </w:r>
+      <w:r>
+        <w:t xml:space="preserve">no caso de este ser o </w:t>
+      </w:r>
+      <w:r>
+        <w:t>último</w:t>
+      </w:r>
+      <w:r>
+        <w:t xml:space="preserve"> caractere da cadeia). A estrutura permite inserção ou pesquisa de uma cadeia em um </w:t>
+      </w:r>
+      <w:r>
+        <w:t>número</w:t>
+      </w:r>
+      <w:r>
+        <w:t xml:space="preserve"> pr</w:t>
+      </w:r>
+      <w:r>
+        <w:t>é-</w:t>
+      </w:r>
+      <w:r>
+        <w:t xml:space="preserve">definido de acessos dado pelo comprimento </w:t>
+      </w:r>
+      <w:r>
+        <w:t xml:space="preserve">da cadeia. Isto garante um tempo de acesso pequeno em estrutura com grande número de palavras armazenada pois a quantidade de palavras mantidas na estrutura não altera a performance do método. Além disso o método permite a otimização do tamanho total da estrutura pois o utiliza o prefixo </w:t>
+      </w:r>
+      <w:r>
+        <w:lastRenderedPageBreak/>
+        <w:t>das palavras já existentes para formar uma nova palavra.</w:t>
+      </w:r>
+      <w:r>
+        <w:br/>
+      </w:r>
+    </w:p>
+    <w:p>
+      <w:pPr>
+        <w:rPr>
+          <w:b/>
+          <w:bCs/>
+        </w:rPr>
+      </w:pPr>
+      <w:r>
+        <w:br/>
+      </w:r>
+      <w:r>
+        <w:rPr>
+          <w:rFonts w:ascii="Segoe UI Emoji" w:hAnsi="Segoe UI Emoji" w:cs="Segoe UI Emoji"/>
+          <w:b/>
+          <w:bCs/>
+        </w:rPr>
+        <w:t>🌳</w:t>
+      </w:r>
+      <w:r>
+        <w:rPr>
+          <w:b/>
+          <w:bCs/>
+        </w:rPr>
+        <w:t xml:space="preserve"> Árvores Digitais (Trie) </w:t>
+      </w:r>
+    </w:p>
+    <w:p>
+      <w:pPr>
+        <w:rPr>
+          <w:b/>
+          <w:bCs/>
+        </w:rPr>
+      </w:pPr>
+      <w:r>
+        <w:rPr>
+          <w:b/>
+          <w:bCs/>
+        </w:rPr>
+        <w:t xml:space="preserve"> Introdução</w:t>
+      </w:r>
+    </w:p>
+    <w:p>
+      <w:r>
+        <w:t xml:space="preserve">A </w:t>
+      </w:r>
+      <w:r>
+        <w:rPr>
+          <w:b/>
+          <w:bCs/>
+        </w:rPr>
+        <w:t>árvore digital</w:t>
+      </w:r>
+      <w:r>
+        <w:t xml:space="preserve">, também conhecida </w:t>
+      </w:r>
+      <w:proofErr w:type="gramStart"/>
+      <w:r>
+        <w:t xml:space="preserve">como </w:t>
+      </w:r>
+      <w:r>
+        <w:rPr>
+          <w:b/>
+          <w:bCs/>
+        </w:rPr>
+        <w:t>Trie</w:t>
+      </w:r>
+      <w:proofErr w:type="gramEnd"/>
+      <w:r>
+        <w:t xml:space="preserve">, é uma estrutura de dados do tipo árvore ordenada, utilizada principalmente para </w:t>
+      </w:r>
+      <w:r>
+        <w:rPr>
+          <w:b/>
+          <w:bCs/>
+        </w:rPr>
+        <w:t>armazenar e buscar cadeias de caracteres (</w:t>
+      </w:r>
+      <w:proofErr w:type="spellStart"/>
+      <w:r>
+        <w:rPr>
+          <w:b/>
+          <w:bCs/>
+        </w:rPr>
+        <w:t>strings</w:t>
+      </w:r>
+      <w:proofErr w:type="spellEnd"/>
+      <w:r>
+        <w:rPr>
+          <w:b/>
+          <w:bCs/>
+        </w:rPr>
+        <w:t>)</w:t>
+      </w:r>
+      <w:r>
+        <w:t xml:space="preserve">. Sua principal vantagem está na eficiência das operações de </w:t>
+      </w:r>
+      <w:r>
+        <w:rPr>
+          <w:b/>
+          <w:bCs/>
+        </w:rPr>
+        <w:t>inserção, busca e exclusão</w:t>
+      </w:r>
+      <w:r>
+        <w:t>, cujo tempo de execução depende apenas do comprimento da cadeia, e não da quantidade de palavras armazenadas.</w:t>
+      </w:r>
+    </w:p>
+    <w:p>
+      <w:pPr>
+        <w:rPr>
+          <w:b/>
+          <w:bCs/>
+        </w:rPr>
+      </w:pPr>
+      <w:r>
+        <w:rPr>
+          <w:b/>
+          <w:bCs/>
+        </w:rPr>
+        <w:t>Estrutura básica</w:t>
+      </w:r>
+    </w:p>
+    <w:p>
+      <w:r>
+        <w:t xml:space="preserve">A árvore é formada por </w:t>
+      </w:r>
+      <w:r>
+        <w:rPr>
+          <w:b/>
+          <w:bCs/>
+        </w:rPr>
+        <w:t>nodos (ou nós)</w:t>
+      </w:r>
+      <w:r>
+        <w:t xml:space="preserve">, que representam os </w:t>
+      </w:r>
+      <w:r>
+        <w:rPr>
+          <w:u w:val="single"/>
+        </w:rPr>
+        <w:t>caracteres</w:t>
+      </w:r>
+      <w:r>
+        <w:t xml:space="preserve"> componentes de uma cadeia. Os </w:t>
+      </w:r>
+      <w:r>
+        <w:rPr>
+          <w:b/>
+          <w:bCs/>
+        </w:rPr>
+        <w:t>prefixos comuns</w:t>
+      </w:r>
+      <w:r>
+        <w:t xml:space="preserve"> entre palavras são compartilhados, o que permite economia de memória e organização compacta dos dados.</w:t>
+      </w:r>
+    </w:p>
+    <w:p>
+      <w:r>
+        <w:t xml:space="preserve">Um </w:t>
+      </w:r>
+      <w:r>
+        <w:rPr>
+          <w:b/>
+          <w:bCs/>
+        </w:rPr>
+        <w:t>nó da árvore digital</w:t>
+      </w:r>
+      <w:r>
+        <w:t xml:space="preserve"> pode ser representado por:</w:t>
+      </w:r>
+    </w:p>
+    <w:p>
+      <w:pPr>
+        <w:numPr>
+          <w:ilvl w:val="0"/>
+          <w:numId w:val="7"/>
+        </w:numPr>
+      </w:pPr>
+      <w:r>
+        <w:rPr>
+          <w:b/>
+          <w:bCs/>
+        </w:rPr>
+        <w:t>Caractere</w:t>
+      </w:r>
+      <w:r>
+        <w:t xml:space="preserve"> → símbolo que o nodo representa.</w:t>
+      </w:r>
+    </w:p>
+    <w:p>
+      <w:pPr>
+        <w:numPr>
+          <w:ilvl w:val="0"/>
+          <w:numId w:val="7"/>
+        </w:numPr>
+      </w:pPr>
+      <w:r>
+        <w:rPr>
+          <w:b/>
+          <w:bCs/>
+        </w:rPr>
+        <w:t>Apontador para o próximo nodo</w:t>
+      </w:r>
+      <w:r>
+        <w:t xml:space="preserve"> → indicando o sucessor dentro da cadeia.</w:t>
+      </w:r>
+    </w:p>
+    <w:p>
+      <w:pPr>
+        <w:numPr>
+          <w:ilvl w:val="0"/>
+          <w:numId w:val="7"/>
+        </w:numPr>
+      </w:pPr>
+      <w:r>
+        <w:rPr>
+          <w:b/>
+          <w:bCs/>
+        </w:rPr>
+        <w:t>Indicador de fim de cadeia</w:t>
+      </w:r>
+      <w:r>
+        <w:t xml:space="preserve"> → marcação (ou ponteiro) para um registro associado, caso o caractere seja o último da palavra.</w:t>
+      </w:r>
+    </w:p>
+    <w:p>
+      <w:r>
+        <w:t xml:space="preserve">As </w:t>
+      </w:r>
+      <w:r>
+        <w:rPr>
+          <w:b/>
+          <w:bCs/>
+        </w:rPr>
+        <w:t>folhas</w:t>
+      </w:r>
+      <w:r>
+        <w:t xml:space="preserve"> da árvore representam palavras completas, enquanto os </w:t>
+      </w:r>
+      <w:r>
+        <w:rPr>
+          <w:b/>
+          <w:bCs/>
+        </w:rPr>
+        <w:t>nós internos</w:t>
+      </w:r>
+      <w:r>
+        <w:t xml:space="preserve"> representam prefixos intermediários.</w:t>
+      </w:r>
+    </w:p>
+    <w:p>
+      <w:pPr>
+        <w:rPr>
+          <w:b/>
+          <w:bCs/>
+        </w:rPr>
+      </w:pPr>
+      <w:r>
+        <w:rPr>
+          <w:b/>
+          <w:bCs/>
+        </w:rPr>
+        <w:t>Funcionamento</w:t>
+      </w:r>
+    </w:p>
+    <w:p>
+      <w:pPr>
+        <w:numPr>
+          <w:ilvl w:val="0"/>
+          <w:numId w:val="8"/>
+        </w:numPr>
+      </w:pPr>
+      <w:r>
+        <w:rPr>
+          <w:b/>
+          <w:bCs/>
+        </w:rPr>
+        <w:t>Inserção</w:t>
+      </w:r>
+      <w:r>
+        <w:t xml:space="preserve">: percorre-se a árvore caractere por caractere, </w:t>
+      </w:r>
+      <w:proofErr w:type="gramStart"/>
+      <w:r>
+        <w:t>criando novos</w:t>
+      </w:r>
+      <w:proofErr w:type="gramEnd"/>
+      <w:r>
+        <w:t xml:space="preserve"> nós quando necessário.</w:t>
+      </w:r>
+    </w:p>
+    <w:p>
+      <w:pPr>
+        <w:numPr>
+          <w:ilvl w:val="0"/>
+          <w:numId w:val="8"/>
+        </w:numPr>
+      </w:pPr>
+      <w:r>
+        <w:rPr>
+          <w:b/>
+          <w:bCs/>
+        </w:rPr>
+        <w:t>Busca</w:t>
+      </w:r>
+      <w:r>
+        <w:t>: percorre-se a sequência de nós; se todos os caracteres forem encontrados e o nó final for marcado como terminal, a palavra existe.</w:t>
+      </w:r>
+    </w:p>
+    <w:p>
+      <w:pPr>
+        <w:numPr>
+          <w:ilvl w:val="0"/>
+          <w:numId w:val="8"/>
+        </w:numPr>
+      </w:pPr>
+      <w:r>
+        <w:rPr>
+          <w:b/>
+          <w:bCs/>
+        </w:rPr>
+        <w:t>Exclusão</w:t>
+      </w:r>
+      <w:r>
+        <w:t>: remove-se a marca de terminal ou, caso não haja mais dependências, apagam-se nós desnecessários.</w:t>
+      </w:r>
+    </w:p>
+    <w:p>
+      <w:pPr>
+        <w:rPr>
+          <w:b/>
+          <w:bCs/>
+        </w:rPr>
+      </w:pPr>
+      <w:r>
+        <w:rPr>
+          <w:b/>
+          <w:bCs/>
+        </w:rPr>
+        <w:t>Vantagens</w:t>
+      </w:r>
+    </w:p>
+    <w:p>
+      <w:pPr>
+        <w:numPr>
+          <w:ilvl w:val="0"/>
+          <w:numId w:val="9"/>
+        </w:numPr>
+      </w:pPr>
+      <w:r>
+        <w:rPr>
+          <w:b/>
+          <w:bCs/>
+        </w:rPr>
+        <w:t>Eficiência</w:t>
+      </w:r>
+      <w:r>
+        <w:t>: a busca e a inserção ocorrem em tempo proporcional ao tamanho da palavra (</w:t>
+      </w:r>
+      <w:r>
+        <w:rPr>
+          <w:i/>
+          <w:iCs/>
+        </w:rPr>
+        <w:t>O(m)</w:t>
+      </w:r>
+      <w:r>
+        <w:t xml:space="preserve">, onde </w:t>
+      </w:r>
+      <w:r>
+        <w:rPr>
+          <w:i/>
+          <w:iCs/>
+        </w:rPr>
+        <w:t>m</w:t>
+      </w:r>
+      <w:r>
+        <w:t xml:space="preserve"> é o comprimento da cadeia).</w:t>
+      </w:r>
+    </w:p>
+    <w:p>
+      <w:pPr>
+        <w:numPr>
+          <w:ilvl w:val="0"/>
+          <w:numId w:val="9"/>
+        </w:numPr>
+      </w:pPr>
+      <w:r>
+        <w:rPr>
+          <w:b/>
+          <w:bCs/>
+        </w:rPr>
+        <w:lastRenderedPageBreak/>
+        <w:t>Escalabilidade</w:t>
+      </w:r>
+      <w:r>
+        <w:t xml:space="preserve">: o número de palavras armazenadas não altera significativamente a </w:t>
+      </w:r>
+      <w:proofErr w:type="spellStart"/>
+      <w:r>
+        <w:t>perfo</w:t>
+      </w:r>
+      <w:proofErr w:type="spellEnd"/>
+    </w:p>
+    <w:p/>
+    <w:p/>
     <w:p/>
     <w:sectPr>
       <w:pgSz w:w="11906" w:h="16838"/>
@@ -2207,6 +2720,304 @@
 <file path=word/numbering.xml><?xml version="1.0" encoding="utf-8"?>
 <w:numbering xmlns:wpc="http://schemas.microsoft.com/office/word/2010/wordprocessingCanvas" xmlns:cx="http://schemas.microsoft.com/office/drawing/2014/chartex" xmlns:cx1="http://schemas.microsoft.com/office/drawing/2015/9/8/chartex" xmlns:cx2="http://schemas.microsoft.com/office/drawing/2015/10/21/chartex" xmlns:cx3="http://schemas.microsoft.com/office/drawing/2016/5/9/chartex" xmlns:cx4="http://schemas.microsoft.com/office/drawing/2016/5/10/chartex" xmlns:cx5="http://schemas.microsoft.com/office/drawing/2016/5/11/chartex" xmlns:cx6="http://schemas.microsoft.com/office/drawing/2016/5/12/chartex" xmlns:cx7="http://schemas.microsoft.com/office/drawing/2016/5/13/chartex" xmlns:cx8="http://schemas.microsoft.com/office/drawing/2016/5/14/chartex" xmlns:mc="http://schemas.openxmlformats.org/markup-compatibility/2006" xmlns:aink="http://schemas.microsoft.com/office/drawing/2016/ink" xmlns:am3d="http://schemas.microsoft.com/office/drawing/2017/model3d" xmlns:o="urn:schemas-microsoft-com:office:office" xmlns:oel="http://schemas.microsoft.com/office/2019/extlst" xmlns:r="http://schemas.openxmlformats.org/officeDocument/2006/relationships" xmlns:m="http://schemas.openxmlformats.org/officeDocument/2006/math" xmlns:v="urn:schemas-microsoft-com:vml" xmlns:wp14="http://schemas.microsoft.com/office/word/2010/wordprocessingDrawing" xmlns:wp="http://schemas.openxmlformats.org/drawingml/2006/wordprocessingDrawing" xmlns:w10="urn:schemas-microsoft-com:office:word" xmlns:w="http://schemas.openxmlformats.org/wordprocessingml/2006/main" xmlns:w14="http://schemas.microsoft.com/office/word/2010/wordml" xmlns:w15="http://schemas.microsoft.com/office/word/2012/wordml" xmlns:w16cex="http://schemas.microsoft.com/office/word/2018/wordml/cex" xmlns:w16cid="http://schemas.microsoft.com/office/word/2016/wordml/cid" xmlns:w16="http://schemas.microsoft.com/office/word/2018/wordml" xmlns:w16du="http://schemas.microsoft.com/office/word/2023/wordml/word16du" xmlns:w16sdtdh="http://schemas.microsoft.com/office/word/2020/wordml/sdtdatahash" xmlns:w16sdtfl="http://schemas.microsoft.com/office/word/2024/wordml/sdtformatlock" xmlns:w16se="http://schemas.microsoft.com/office/word/2015/wordml/symex" xmlns:wpg="http://schemas.microsoft.com/office/word/2010/wordprocessingGroup" xmlns:wpi="http://schemas.microsoft.com/office/word/2010/wordprocessingInk" xmlns:wne="http://schemas.microsoft.com/office/word/2006/wordml" xmlns:wps="http://schemas.microsoft.com/office/word/2010/wordprocessingShape" mc:Ignorable="w14 w15 w16se w16cid w16 w16cex w16sdtdh w16sdtfl w16du wp14">
   <w:abstractNum w:abstractNumId="0" w15:restartNumberingAfterBreak="0">
+    <w:nsid w:val="03464AE6"/>
+    <w:multiLevelType w:val="multilevel"/>
+    <w:tmpl w:val="3938669A"/>
+    <w:lvl w:ilvl="0">
+      <w:start w:val="1"/>
+      <w:numFmt w:val="bullet"/>
+      <w:lvlText w:val=""/>
+      <w:lvlJc w:val="left"/>
+      <w:pPr>
+        <w:tabs>
+          <w:tab w:val="num" w:pos="720"/>
+        </w:tabs>
+        <w:ind w:left="720" w:hanging="360"/>
+      </w:pPr>
+      <w:rPr>
+        <w:rFonts w:ascii="Symbol" w:hAnsi="Symbol" w:hint="default"/>
+        <w:sz w:val="20"/>
+      </w:rPr>
+    </w:lvl>
+    <w:lvl w:ilvl="1" w:tentative="1">
+      <w:start w:val="1"/>
+      <w:numFmt w:val="bullet"/>
+      <w:lvlText w:val="o"/>
+      <w:lvlJc w:val="left"/>
+      <w:pPr>
+        <w:tabs>
+          <w:tab w:val="num" w:pos="1440"/>
+        </w:tabs>
+        <w:ind w:left="1440" w:hanging="360"/>
+      </w:pPr>
+      <w:rPr>
+        <w:rFonts w:ascii="Courier New" w:hAnsi="Courier New" w:hint="default"/>
+        <w:sz w:val="20"/>
+      </w:rPr>
+    </w:lvl>
+    <w:lvl w:ilvl="2" w:tentative="1">
+      <w:start w:val="1"/>
+      <w:numFmt w:val="bullet"/>
+      <w:lvlText w:val=""/>
+      <w:lvlJc w:val="left"/>
+      <w:pPr>
+        <w:tabs>
+          <w:tab w:val="num" w:pos="2160"/>
+        </w:tabs>
+        <w:ind w:left="2160" w:hanging="360"/>
+      </w:pPr>
+      <w:rPr>
+        <w:rFonts w:ascii="Wingdings" w:hAnsi="Wingdings" w:hint="default"/>
+        <w:sz w:val="20"/>
+      </w:rPr>
+    </w:lvl>
+    <w:lvl w:ilvl="3" w:tentative="1">
+      <w:start w:val="1"/>
+      <w:numFmt w:val="bullet"/>
+      <w:lvlText w:val=""/>
+      <w:lvlJc w:val="left"/>
+      <w:pPr>
+        <w:tabs>
+          <w:tab w:val="num" w:pos="2880"/>
+        </w:tabs>
+        <w:ind w:left="2880" w:hanging="360"/>
+      </w:pPr>
+      <w:rPr>
+        <w:rFonts w:ascii="Wingdings" w:hAnsi="Wingdings" w:hint="default"/>
+        <w:sz w:val="20"/>
+      </w:rPr>
+    </w:lvl>
+    <w:lvl w:ilvl="4" w:tentative="1">
+      <w:start w:val="1"/>
+      <w:numFmt w:val="bullet"/>
+      <w:lvlText w:val=""/>
+      <w:lvlJc w:val="left"/>
+      <w:pPr>
+        <w:tabs>
+          <w:tab w:val="num" w:pos="3600"/>
+        </w:tabs>
+        <w:ind w:left="3600" w:hanging="360"/>
+      </w:pPr>
+      <w:rPr>
+        <w:rFonts w:ascii="Wingdings" w:hAnsi="Wingdings" w:hint="default"/>
+        <w:sz w:val="20"/>
+      </w:rPr>
+    </w:lvl>
+    <w:lvl w:ilvl="5" w:tentative="1">
+      <w:start w:val="1"/>
+      <w:numFmt w:val="bullet"/>
+      <w:lvlText w:val=""/>
+      <w:lvlJc w:val="left"/>
+      <w:pPr>
+        <w:tabs>
+          <w:tab w:val="num" w:pos="4320"/>
+        </w:tabs>
+        <w:ind w:left="4320" w:hanging="360"/>
+      </w:pPr>
+      <w:rPr>
+        <w:rFonts w:ascii="Wingdings" w:hAnsi="Wingdings" w:hint="default"/>
+        <w:sz w:val="20"/>
+      </w:rPr>
+    </w:lvl>
+    <w:lvl w:ilvl="6" w:tentative="1">
+      <w:start w:val="1"/>
+      <w:numFmt w:val="bullet"/>
+      <w:lvlText w:val=""/>
+      <w:lvlJc w:val="left"/>
+      <w:pPr>
+        <w:tabs>
+          <w:tab w:val="num" w:pos="5040"/>
+        </w:tabs>
+        <w:ind w:left="5040" w:hanging="360"/>
+      </w:pPr>
+      <w:rPr>
+        <w:rFonts w:ascii="Wingdings" w:hAnsi="Wingdings" w:hint="default"/>
+        <w:sz w:val="20"/>
+      </w:rPr>
+    </w:lvl>
+    <w:lvl w:ilvl="7" w:tentative="1">
+      <w:start w:val="1"/>
+      <w:numFmt w:val="bullet"/>
+      <w:lvlText w:val=""/>
+      <w:lvlJc w:val="left"/>
+      <w:pPr>
+        <w:tabs>
+          <w:tab w:val="num" w:pos="5760"/>
+        </w:tabs>
+        <w:ind w:left="5760" w:hanging="360"/>
+      </w:pPr>
+      <w:rPr>
+        <w:rFonts w:ascii="Wingdings" w:hAnsi="Wingdings" w:hint="default"/>
+        <w:sz w:val="20"/>
+      </w:rPr>
+    </w:lvl>
+    <w:lvl w:ilvl="8" w:tentative="1">
+      <w:start w:val="1"/>
+      <w:numFmt w:val="bullet"/>
+      <w:lvlText w:val=""/>
+      <w:lvlJc w:val="left"/>
+      <w:pPr>
+        <w:tabs>
+          <w:tab w:val="num" w:pos="6480"/>
+        </w:tabs>
+        <w:ind w:left="6480" w:hanging="360"/>
+      </w:pPr>
+      <w:rPr>
+        <w:rFonts w:ascii="Wingdings" w:hAnsi="Wingdings" w:hint="default"/>
+        <w:sz w:val="20"/>
+      </w:rPr>
+    </w:lvl>
+  </w:abstractNum>
+  <w:abstractNum w:abstractNumId="1" w15:restartNumberingAfterBreak="0">
+    <w:nsid w:val="0BC239C6"/>
+    <w:multiLevelType w:val="multilevel"/>
+    <w:tmpl w:val="566E20FA"/>
+    <w:lvl w:ilvl="0">
+      <w:start w:val="1"/>
+      <w:numFmt w:val="bullet"/>
+      <w:lvlText w:val=""/>
+      <w:lvlJc w:val="left"/>
+      <w:pPr>
+        <w:tabs>
+          <w:tab w:val="num" w:pos="720"/>
+        </w:tabs>
+        <w:ind w:left="720" w:hanging="360"/>
+      </w:pPr>
+      <w:rPr>
+        <w:rFonts w:ascii="Symbol" w:hAnsi="Symbol" w:hint="default"/>
+        <w:sz w:val="20"/>
+      </w:rPr>
+    </w:lvl>
+    <w:lvl w:ilvl="1" w:tentative="1">
+      <w:start w:val="1"/>
+      <w:numFmt w:val="bullet"/>
+      <w:lvlText w:val="o"/>
+      <w:lvlJc w:val="left"/>
+      <w:pPr>
+        <w:tabs>
+          <w:tab w:val="num" w:pos="1440"/>
+        </w:tabs>
+        <w:ind w:left="1440" w:hanging="360"/>
+      </w:pPr>
+      <w:rPr>
+        <w:rFonts w:ascii="Courier New" w:hAnsi="Courier New" w:hint="default"/>
+        <w:sz w:val="20"/>
+      </w:rPr>
+    </w:lvl>
+    <w:lvl w:ilvl="2" w:tentative="1">
+      <w:start w:val="1"/>
+      <w:numFmt w:val="bullet"/>
+      <w:lvlText w:val=""/>
+      <w:lvlJc w:val="left"/>
+      <w:pPr>
+        <w:tabs>
+          <w:tab w:val="num" w:pos="2160"/>
+        </w:tabs>
+        <w:ind w:left="2160" w:hanging="360"/>
+      </w:pPr>
+      <w:rPr>
+        <w:rFonts w:ascii="Wingdings" w:hAnsi="Wingdings" w:hint="default"/>
+        <w:sz w:val="20"/>
+      </w:rPr>
+    </w:lvl>
+    <w:lvl w:ilvl="3" w:tentative="1">
+      <w:start w:val="1"/>
+      <w:numFmt w:val="bullet"/>
+      <w:lvlText w:val=""/>
+      <w:lvlJc w:val="left"/>
+      <w:pPr>
+        <w:tabs>
+          <w:tab w:val="num" w:pos="2880"/>
+        </w:tabs>
+        <w:ind w:left="2880" w:hanging="360"/>
+      </w:pPr>
+      <w:rPr>
+        <w:rFonts w:ascii="Wingdings" w:hAnsi="Wingdings" w:hint="default"/>
+        <w:sz w:val="20"/>
+      </w:rPr>
+    </w:lvl>
+    <w:lvl w:ilvl="4" w:tentative="1">
+      <w:start w:val="1"/>
+      <w:numFmt w:val="bullet"/>
+      <w:lvlText w:val=""/>
+      <w:lvlJc w:val="left"/>
+      <w:pPr>
+        <w:tabs>
+          <w:tab w:val="num" w:pos="3600"/>
+        </w:tabs>
+        <w:ind w:left="3600" w:hanging="360"/>
+      </w:pPr>
+      <w:rPr>
+        <w:rFonts w:ascii="Wingdings" w:hAnsi="Wingdings" w:hint="default"/>
+        <w:sz w:val="20"/>
+      </w:rPr>
+    </w:lvl>
+    <w:lvl w:ilvl="5" w:tentative="1">
+      <w:start w:val="1"/>
+      <w:numFmt w:val="bullet"/>
+      <w:lvlText w:val=""/>
+      <w:lvlJc w:val="left"/>
+      <w:pPr>
+        <w:tabs>
+          <w:tab w:val="num" w:pos="4320"/>
+        </w:tabs>
+        <w:ind w:left="4320" w:hanging="360"/>
+      </w:pPr>
+      <w:rPr>
+        <w:rFonts w:ascii="Wingdings" w:hAnsi="Wingdings" w:hint="default"/>
+        <w:sz w:val="20"/>
+      </w:rPr>
+    </w:lvl>
+    <w:lvl w:ilvl="6" w:tentative="1">
+      <w:start w:val="1"/>
+      <w:numFmt w:val="bullet"/>
+      <w:lvlText w:val=""/>
+      <w:lvlJc w:val="left"/>
+      <w:pPr>
+        <w:tabs>
+          <w:tab w:val="num" w:pos="5040"/>
+        </w:tabs>
+        <w:ind w:left="5040" w:hanging="360"/>
+      </w:pPr>
+      <w:rPr>
+        <w:rFonts w:ascii="Wingdings" w:hAnsi="Wingdings" w:hint="default"/>
+        <w:sz w:val="20"/>
+      </w:rPr>
+    </w:lvl>
+    <w:lvl w:ilvl="7" w:tentative="1">
+      <w:start w:val="1"/>
+      <w:numFmt w:val="bullet"/>
+      <w:lvlText w:val=""/>
+      <w:lvlJc w:val="left"/>
+      <w:pPr>
+        <w:tabs>
+          <w:tab w:val="num" w:pos="5760"/>
+        </w:tabs>
+        <w:ind w:left="5760" w:hanging="360"/>
+      </w:pPr>
+      <w:rPr>
+        <w:rFonts w:ascii="Wingdings" w:hAnsi="Wingdings" w:hint="default"/>
+        <w:sz w:val="20"/>
+      </w:rPr>
+    </w:lvl>
+    <w:lvl w:ilvl="8" w:tentative="1">
+      <w:start w:val="1"/>
+      <w:numFmt w:val="bullet"/>
+      <w:lvlText w:val=""/>
+      <w:lvlJc w:val="left"/>
+      <w:pPr>
+        <w:tabs>
+          <w:tab w:val="num" w:pos="6480"/>
+        </w:tabs>
+        <w:ind w:left="6480" w:hanging="360"/>
+      </w:pPr>
+      <w:rPr>
+        <w:rFonts w:ascii="Wingdings" w:hAnsi="Wingdings" w:hint="default"/>
+        <w:sz w:val="20"/>
+      </w:rPr>
+    </w:lvl>
+  </w:abstractNum>
+  <w:abstractNum w:abstractNumId="2" w15:restartNumberingAfterBreak="0">
     <w:nsid w:val="245059AE"/>
     <w:multiLevelType w:val="multilevel"/>
     <w:tmpl w:val="78D62742"/>
@@ -2355,7 +3166,7 @@
       </w:rPr>
     </w:lvl>
   </w:abstractNum>
-  <w:abstractNum w:abstractNumId="1" w15:restartNumberingAfterBreak="0">
+  <w:abstractNum w:abstractNumId="3" w15:restartNumberingAfterBreak="0">
     <w:nsid w:val="2D9904DA"/>
     <w:multiLevelType w:val="multilevel"/>
     <w:tmpl w:val="94B67518"/>
@@ -2504,7 +3315,7 @@
       </w:rPr>
     </w:lvl>
   </w:abstractNum>
-  <w:abstractNum w:abstractNumId="2" w15:restartNumberingAfterBreak="0">
+  <w:abstractNum w:abstractNumId="4" w15:restartNumberingAfterBreak="0">
     <w:nsid w:val="308476D0"/>
     <w:multiLevelType w:val="multilevel"/>
     <w:tmpl w:val="D6865DF2"/>
@@ -2653,7 +3464,7 @@
       </w:rPr>
     </w:lvl>
   </w:abstractNum>
-  <w:abstractNum w:abstractNumId="3" w15:restartNumberingAfterBreak="0">
+  <w:abstractNum w:abstractNumId="5" w15:restartNumberingAfterBreak="0">
     <w:nsid w:val="556D0990"/>
     <w:multiLevelType w:val="multilevel"/>
     <w:tmpl w:val="19BA7D66"/>
@@ -2802,7 +3613,7 @@
       </w:rPr>
     </w:lvl>
   </w:abstractNum>
-  <w:abstractNum w:abstractNumId="4" w15:restartNumberingAfterBreak="0">
+  <w:abstractNum w:abstractNumId="6" w15:restartNumberingAfterBreak="0">
     <w:nsid w:val="65844AE4"/>
     <w:multiLevelType w:val="multilevel"/>
     <w:tmpl w:val="C06C67F0"/>
@@ -2951,7 +3762,156 @@
       </w:rPr>
     </w:lvl>
   </w:abstractNum>
-  <w:abstractNum w:abstractNumId="5" w15:restartNumberingAfterBreak="0">
+  <w:abstractNum w:abstractNumId="7" w15:restartNumberingAfterBreak="0">
+    <w:nsid w:val="690779DE"/>
+    <w:multiLevelType w:val="multilevel"/>
+    <w:tmpl w:val="0B6A20FC"/>
+    <w:lvl w:ilvl="0">
+      <w:start w:val="1"/>
+      <w:numFmt w:val="bullet"/>
+      <w:lvlText w:val=""/>
+      <w:lvlJc w:val="left"/>
+      <w:pPr>
+        <w:tabs>
+          <w:tab w:val="num" w:pos="720"/>
+        </w:tabs>
+        <w:ind w:left="720" w:hanging="360"/>
+      </w:pPr>
+      <w:rPr>
+        <w:rFonts w:ascii="Symbol" w:hAnsi="Symbol" w:hint="default"/>
+        <w:sz w:val="20"/>
+      </w:rPr>
+    </w:lvl>
+    <w:lvl w:ilvl="1" w:tentative="1">
+      <w:start w:val="1"/>
+      <w:numFmt w:val="bullet"/>
+      <w:lvlText w:val="o"/>
+      <w:lvlJc w:val="left"/>
+      <w:pPr>
+        <w:tabs>
+          <w:tab w:val="num" w:pos="1440"/>
+        </w:tabs>
+        <w:ind w:left="1440" w:hanging="360"/>
+      </w:pPr>
+      <w:rPr>
+        <w:rFonts w:ascii="Courier New" w:hAnsi="Courier New" w:hint="default"/>
+        <w:sz w:val="20"/>
+      </w:rPr>
+    </w:lvl>
+    <w:lvl w:ilvl="2" w:tentative="1">
+      <w:start w:val="1"/>
+      <w:numFmt w:val="bullet"/>
+      <w:lvlText w:val=""/>
+      <w:lvlJc w:val="left"/>
+      <w:pPr>
+        <w:tabs>
+          <w:tab w:val="num" w:pos="2160"/>
+        </w:tabs>
+        <w:ind w:left="2160" w:hanging="360"/>
+      </w:pPr>
+      <w:rPr>
+        <w:rFonts w:ascii="Wingdings" w:hAnsi="Wingdings" w:hint="default"/>
+        <w:sz w:val="20"/>
+      </w:rPr>
+    </w:lvl>
+    <w:lvl w:ilvl="3" w:tentative="1">
+      <w:start w:val="1"/>
+      <w:numFmt w:val="bullet"/>
+      <w:lvlText w:val=""/>
+      <w:lvlJc w:val="left"/>
+      <w:pPr>
+        <w:tabs>
+          <w:tab w:val="num" w:pos="2880"/>
+        </w:tabs>
+        <w:ind w:left="2880" w:hanging="360"/>
+      </w:pPr>
+      <w:rPr>
+        <w:rFonts w:ascii="Wingdings" w:hAnsi="Wingdings" w:hint="default"/>
+        <w:sz w:val="20"/>
+      </w:rPr>
+    </w:lvl>
+    <w:lvl w:ilvl="4" w:tentative="1">
+      <w:start w:val="1"/>
+      <w:numFmt w:val="bullet"/>
+      <w:lvlText w:val=""/>
+      <w:lvlJc w:val="left"/>
+      <w:pPr>
+        <w:tabs>
+          <w:tab w:val="num" w:pos="3600"/>
+        </w:tabs>
+        <w:ind w:left="3600" w:hanging="360"/>
+      </w:pPr>
+      <w:rPr>
+        <w:rFonts w:ascii="Wingdings" w:hAnsi="Wingdings" w:hint="default"/>
+        <w:sz w:val="20"/>
+      </w:rPr>
+    </w:lvl>
+    <w:lvl w:ilvl="5" w:tentative="1">
+      <w:start w:val="1"/>
+      <w:numFmt w:val="bullet"/>
+      <w:lvlText w:val=""/>
+      <w:lvlJc w:val="left"/>
+      <w:pPr>
+        <w:tabs>
+          <w:tab w:val="num" w:pos="4320"/>
+        </w:tabs>
+        <w:ind w:left="4320" w:hanging="360"/>
+      </w:pPr>
+      <w:rPr>
+        <w:rFonts w:ascii="Wingdings" w:hAnsi="Wingdings" w:hint="default"/>
+        <w:sz w:val="20"/>
+      </w:rPr>
+    </w:lvl>
+    <w:lvl w:ilvl="6" w:tentative="1">
+      <w:start w:val="1"/>
+      <w:numFmt w:val="bullet"/>
+      <w:lvlText w:val=""/>
+      <w:lvlJc w:val="left"/>
+      <w:pPr>
+        <w:tabs>
+          <w:tab w:val="num" w:pos="5040"/>
+        </w:tabs>
+        <w:ind w:left="5040" w:hanging="360"/>
+      </w:pPr>
+      <w:rPr>
+        <w:rFonts w:ascii="Wingdings" w:hAnsi="Wingdings" w:hint="default"/>
+        <w:sz w:val="20"/>
+      </w:rPr>
+    </w:lvl>
+    <w:lvl w:ilvl="7" w:tentative="1">
+      <w:start w:val="1"/>
+      <w:numFmt w:val="bullet"/>
+      <w:lvlText w:val=""/>
+      <w:lvlJc w:val="left"/>
+      <w:pPr>
+        <w:tabs>
+          <w:tab w:val="num" w:pos="5760"/>
+        </w:tabs>
+        <w:ind w:left="5760" w:hanging="360"/>
+      </w:pPr>
+      <w:rPr>
+        <w:rFonts w:ascii="Wingdings" w:hAnsi="Wingdings" w:hint="default"/>
+        <w:sz w:val="20"/>
+      </w:rPr>
+    </w:lvl>
+    <w:lvl w:ilvl="8" w:tentative="1">
+      <w:start w:val="1"/>
+      <w:numFmt w:val="bullet"/>
+      <w:lvlText w:val=""/>
+      <w:lvlJc w:val="left"/>
+      <w:pPr>
+        <w:tabs>
+          <w:tab w:val="num" w:pos="6480"/>
+        </w:tabs>
+        <w:ind w:left="6480" w:hanging="360"/>
+      </w:pPr>
+      <w:rPr>
+        <w:rFonts w:ascii="Wingdings" w:hAnsi="Wingdings" w:hint="default"/>
+        <w:sz w:val="20"/>
+      </w:rPr>
+    </w:lvl>
+  </w:abstractNum>
+  <w:abstractNum w:abstractNumId="8" w15:restartNumberingAfterBreak="0">
     <w:nsid w:val="765858E2"/>
     <w:multiLevelType w:val="multilevel"/>
     <w:tmpl w:val="36362D50"/>
@@ -3101,22 +4061,31 @@
     </w:lvl>
   </w:abstractNum>
   <w:num w:numId="1" w16cid:durableId="1302921707">
+    <w:abstractNumId w:val="8"/>
+  </w:num>
+  <w:num w:numId="2" w16cid:durableId="722947069">
     <w:abstractNumId w:val="5"/>
   </w:num>
-  <w:num w:numId="2" w16cid:durableId="722947069">
+  <w:num w:numId="3" w16cid:durableId="1863784263">
+    <w:abstractNumId w:val="6"/>
+  </w:num>
+  <w:num w:numId="4" w16cid:durableId="1260790653">
     <w:abstractNumId w:val="3"/>
   </w:num>
-  <w:num w:numId="3" w16cid:durableId="1863784263">
+  <w:num w:numId="5" w16cid:durableId="1218394957">
+    <w:abstractNumId w:val="2"/>
+  </w:num>
+  <w:num w:numId="6" w16cid:durableId="1428379188">
     <w:abstractNumId w:val="4"/>
   </w:num>
-  <w:num w:numId="4" w16cid:durableId="1260790653">
+  <w:num w:numId="7" w16cid:durableId="1733045227">
+    <w:abstractNumId w:val="7"/>
+  </w:num>
+  <w:num w:numId="8" w16cid:durableId="904030374">
     <w:abstractNumId w:val="1"/>
   </w:num>
-  <w:num w:numId="5" w16cid:durableId="1218394957">
+  <w:num w:numId="9" w16cid:durableId="1471365030">
     <w:abstractNumId w:val="0"/>
-  </w:num>
-  <w:num w:numId="6" w16cid:durableId="1428379188">
-    <w:abstractNumId w:val="2"/>
   </w:num>
 </w:numbering>
 </file>

</xml_diff>